<commit_message>
concept art for the Greylien added.
</commit_message>
<xml_diff>
--- a/4Heroes_GCD.docx
+++ b/4Heroes_GCD.docx
@@ -3822,6 +3822,7 @@
       </w:pPr>
       <w:bookmarkStart w:id="8" w:name="_Toc420065508"/>
       <w:r>
+        <w:lastRenderedPageBreak/>
         <w:t xml:space="preserve">The </w:t>
       </w:r>
       <w:proofErr w:type="spellStart"/>
@@ -3833,6 +3834,66 @@
         <w:t>:</w:t>
       </w:r>
       <w:bookmarkEnd w:id="8"/>
+    </w:p>
+    <w:p>
+      <w:r>
+        <w:rPr>
+          <w:noProof/>
+        </w:rPr>
+        <w:drawing>
+          <wp:inline distT="0" distB="0" distL="0" distR="0" wp14:anchorId="0C1B0113" wp14:editId="0304F60C">
+            <wp:extent cx="4619625" cy="4048125"/>
+            <wp:effectExtent l="0" t="0" r="9525" b="9525"/>
+            <wp:docPr id="2" name="Picture 2"/>
+            <wp:cNvGraphicFramePr>
+              <a:graphicFrameLocks xmlns:a="http://schemas.openxmlformats.org/drawingml/2006/main" noChangeAspect="1"/>
+            </wp:cNvGraphicFramePr>
+            <a:graphic xmlns:a="http://schemas.openxmlformats.org/drawingml/2006/main">
+              <a:graphicData uri="http://schemas.openxmlformats.org/drawingml/2006/picture">
+                <pic:pic xmlns:pic="http://schemas.openxmlformats.org/drawingml/2006/picture">
+                  <pic:nvPicPr>
+                    <pic:cNvPr id="2" name="safe_image.php.jpg"/>
+                    <pic:cNvPicPr/>
+                  </pic:nvPicPr>
+                  <pic:blipFill>
+                    <a:blip r:embed="rId8">
+                      <a:extLst>
+                        <a:ext uri="{28A0092B-C50C-407E-A947-70E740481C1C}">
+                          <a14:useLocalDpi xmlns:a14="http://schemas.microsoft.com/office/drawing/2010/main" val="0"/>
+                        </a:ext>
+                      </a:extLst>
+                    </a:blip>
+                    <a:stretch>
+                      <a:fillRect/>
+                    </a:stretch>
+                  </pic:blipFill>
+                  <pic:spPr>
+                    <a:xfrm>
+                      <a:off x="0" y="0"/>
+                      <a:ext cx="4619625" cy="4048125"/>
+                    </a:xfrm>
+                    <a:prstGeom prst="rect">
+                      <a:avLst/>
+                    </a:prstGeom>
+                  </pic:spPr>
+                </pic:pic>
+              </a:graphicData>
+            </a:graphic>
+          </wp:inline>
+        </w:drawing>
+      </w:r>
+    </w:p>
+    <w:p>
+      <w:r>
+        <w:t xml:space="preserve">This is the </w:t>
+      </w:r>
+      <w:proofErr w:type="spellStart"/>
+      <w:r>
+        <w:t>greylien</w:t>
+      </w:r>
+      <w:bookmarkStart w:id="9" w:name="_GoBack"/>
+      <w:bookmarkEnd w:id="9"/>
+      <w:proofErr w:type="spellEnd"/>
     </w:p>
     <w:p/>
     <w:p>
@@ -3859,7 +3920,7 @@
           <w:b/>
         </w:rPr>
       </w:pPr>
-      <w:bookmarkStart w:id="9" w:name="_Toc420065509"/>
+      <w:bookmarkStart w:id="10" w:name="_Toc420065509"/>
       <w:r>
         <w:rPr>
           <w:b/>
@@ -3873,17 +3934,17 @@
         </w:rPr>
         <w:t xml:space="preserve"> Mechanics</w:t>
       </w:r>
-      <w:bookmarkEnd w:id="9"/>
+      <w:bookmarkEnd w:id="10"/>
     </w:p>
     <w:p>
       <w:pPr>
         <w:pStyle w:val="Heading3"/>
       </w:pPr>
-      <w:bookmarkStart w:id="10" w:name="_Toc420065510"/>
+      <w:bookmarkStart w:id="11" w:name="_Toc420065510"/>
       <w:r>
         <w:t>Movement</w:t>
       </w:r>
-      <w:bookmarkEnd w:id="10"/>
+      <w:bookmarkEnd w:id="11"/>
     </w:p>
     <w:p>
       <w:r>
@@ -3915,11 +3976,11 @@
       <w:pPr>
         <w:pStyle w:val="Heading4"/>
       </w:pPr>
-      <w:bookmarkStart w:id="11" w:name="_Toc420065511"/>
+      <w:bookmarkStart w:id="12" w:name="_Toc420065511"/>
       <w:r>
         <w:t>Pink</w:t>
       </w:r>
-      <w:bookmarkEnd w:id="11"/>
+      <w:bookmarkEnd w:id="12"/>
     </w:p>
     <w:p>
       <w:r>
@@ -3936,11 +3997,11 @@
       <w:pPr>
         <w:pStyle w:val="Heading4"/>
       </w:pPr>
-      <w:bookmarkStart w:id="12" w:name="_Toc420065512"/>
+      <w:bookmarkStart w:id="13" w:name="_Toc420065512"/>
       <w:r>
         <w:t>Indigo</w:t>
       </w:r>
-      <w:bookmarkEnd w:id="12"/>
+      <w:bookmarkEnd w:id="13"/>
     </w:p>
     <w:p>
       <w:r>
@@ -3954,11 +4015,11 @@
       <w:pPr>
         <w:pStyle w:val="Heading4"/>
       </w:pPr>
-      <w:bookmarkStart w:id="13" w:name="_Toc420065513"/>
+      <w:bookmarkStart w:id="14" w:name="_Toc420065513"/>
       <w:r>
         <w:t>Teal</w:t>
       </w:r>
-      <w:bookmarkEnd w:id="13"/>
+      <w:bookmarkEnd w:id="14"/>
     </w:p>
     <w:p>
       <w:r>
@@ -3972,11 +4033,11 @@
       <w:pPr>
         <w:pStyle w:val="Heading4"/>
       </w:pPr>
-      <w:bookmarkStart w:id="14" w:name="_Toc420065514"/>
+      <w:bookmarkStart w:id="15" w:name="_Toc420065514"/>
       <w:r>
         <w:t>Orange</w:t>
       </w:r>
-      <w:bookmarkEnd w:id="14"/>
+      <w:bookmarkEnd w:id="15"/>
     </w:p>
     <w:p>
       <w:r>
@@ -3987,11 +4048,11 @@
       <w:pPr>
         <w:pStyle w:val="Heading3"/>
       </w:pPr>
-      <w:bookmarkStart w:id="15" w:name="_Toc420065515"/>
+      <w:bookmarkStart w:id="16" w:name="_Toc420065515"/>
       <w:r>
         <w:t>Combat</w:t>
       </w:r>
-      <w:bookmarkEnd w:id="15"/>
+      <w:bookmarkEnd w:id="16"/>
     </w:p>
     <w:p>
       <w:r>
@@ -4008,11 +4069,11 @@
       <w:pPr>
         <w:pStyle w:val="Heading4"/>
       </w:pPr>
-      <w:bookmarkStart w:id="16" w:name="_Toc420065516"/>
+      <w:bookmarkStart w:id="17" w:name="_Toc420065516"/>
       <w:r>
         <w:t>Pink</w:t>
       </w:r>
-      <w:bookmarkEnd w:id="16"/>
+      <w:bookmarkEnd w:id="17"/>
     </w:p>
     <w:p>
       <w:r>
@@ -4023,11 +4084,11 @@
       <w:pPr>
         <w:pStyle w:val="Heading4"/>
       </w:pPr>
-      <w:bookmarkStart w:id="17" w:name="_Toc420065517"/>
+      <w:bookmarkStart w:id="18" w:name="_Toc420065517"/>
       <w:r>
         <w:t>Indigo</w:t>
       </w:r>
-      <w:bookmarkEnd w:id="17"/>
+      <w:bookmarkEnd w:id="18"/>
     </w:p>
     <w:p>
       <w:r>
@@ -4044,11 +4105,11 @@
       <w:pPr>
         <w:pStyle w:val="Heading4"/>
       </w:pPr>
-      <w:bookmarkStart w:id="18" w:name="_Toc420065518"/>
+      <w:bookmarkStart w:id="19" w:name="_Toc420065518"/>
       <w:r>
         <w:t>Teal</w:t>
       </w:r>
-      <w:bookmarkEnd w:id="18"/>
+      <w:bookmarkEnd w:id="19"/>
     </w:p>
     <w:p>
       <w:r>
@@ -4059,11 +4120,11 @@
       <w:pPr>
         <w:pStyle w:val="Heading4"/>
       </w:pPr>
-      <w:bookmarkStart w:id="19" w:name="_Toc420065519"/>
+      <w:bookmarkStart w:id="20" w:name="_Toc420065519"/>
       <w:r>
         <w:t>Orange</w:t>
       </w:r>
-      <w:bookmarkEnd w:id="19"/>
+      <w:bookmarkEnd w:id="20"/>
     </w:p>
     <w:p>
       <w:r>
@@ -4074,11 +4135,11 @@
       <w:pPr>
         <w:pStyle w:val="Heading3"/>
       </w:pPr>
-      <w:bookmarkStart w:id="20" w:name="_Toc420065520"/>
+      <w:bookmarkStart w:id="21" w:name="_Toc420065520"/>
       <w:r>
         <w:t>Combos</w:t>
       </w:r>
-      <w:bookmarkEnd w:id="20"/>
+      <w:bookmarkEnd w:id="21"/>
     </w:p>
     <w:p>
       <w:r>
@@ -4095,11 +4156,11 @@
       <w:pPr>
         <w:pStyle w:val="Heading4"/>
       </w:pPr>
-      <w:bookmarkStart w:id="21" w:name="_Toc420065521"/>
+      <w:bookmarkStart w:id="22" w:name="_Toc420065521"/>
       <w:r>
         <w:t>Customization (stretch)</w:t>
       </w:r>
-      <w:bookmarkEnd w:id="21"/>
+      <w:bookmarkEnd w:id="22"/>
     </w:p>
     <w:p>
       <w:r>
@@ -4113,11 +4174,11 @@
       <w:pPr>
         <w:pStyle w:val="Heading4"/>
       </w:pPr>
-      <w:bookmarkStart w:id="22" w:name="_Toc420065522"/>
+      <w:bookmarkStart w:id="23" w:name="_Toc420065522"/>
       <w:r>
         <w:t>Guarding</w:t>
       </w:r>
-      <w:bookmarkEnd w:id="22"/>
+      <w:bookmarkEnd w:id="23"/>
     </w:p>
     <w:p>
       <w:r>
@@ -4128,11 +4189,11 @@
       <w:pPr>
         <w:pStyle w:val="Heading3"/>
       </w:pPr>
-      <w:bookmarkStart w:id="23" w:name="_Toc420065523"/>
+      <w:bookmarkStart w:id="24" w:name="_Toc420065523"/>
       <w:r>
         <w:t>Drop in – Drop out</w:t>
       </w:r>
-      <w:bookmarkEnd w:id="23"/>
+      <w:bookmarkEnd w:id="24"/>
     </w:p>
     <w:p>
       <w:r>
@@ -4143,11 +4204,11 @@
       <w:pPr>
         <w:pStyle w:val="Heading4"/>
       </w:pPr>
-      <w:bookmarkStart w:id="24" w:name="_Toc420065524"/>
+      <w:bookmarkStart w:id="25" w:name="_Toc420065524"/>
       <w:r>
         <w:t>Character switching</w:t>
       </w:r>
-      <w:bookmarkEnd w:id="24"/>
+      <w:bookmarkEnd w:id="25"/>
     </w:p>
     <w:p>
       <w:r>
@@ -4158,12 +4219,12 @@
       <w:pPr>
         <w:pStyle w:val="Heading3"/>
       </w:pPr>
-      <w:bookmarkStart w:id="25" w:name="_Toc420065525"/>
+      <w:bookmarkStart w:id="26" w:name="_Toc420065525"/>
       <w:r>
         <w:lastRenderedPageBreak/>
         <w:t>Health</w:t>
       </w:r>
-      <w:bookmarkEnd w:id="25"/>
+      <w:bookmarkEnd w:id="26"/>
     </w:p>
     <w:p>
       <w:r>
@@ -4177,11 +4238,11 @@
       <w:pPr>
         <w:pStyle w:val="Heading4"/>
       </w:pPr>
-      <w:bookmarkStart w:id="26" w:name="_Toc420065526"/>
+      <w:bookmarkStart w:id="27" w:name="_Toc420065526"/>
       <w:r>
         <w:t>Health regenerating</w:t>
       </w:r>
-      <w:bookmarkEnd w:id="26"/>
+      <w:bookmarkEnd w:id="27"/>
     </w:p>
     <w:p>
       <w:r>
@@ -4192,11 +4253,11 @@
       <w:pPr>
         <w:pStyle w:val="Heading3"/>
       </w:pPr>
-      <w:bookmarkStart w:id="27" w:name="_Toc420065527"/>
+      <w:bookmarkStart w:id="28" w:name="_Toc420065527"/>
       <w:r>
         <w:t>Civilians</w:t>
       </w:r>
-      <w:bookmarkEnd w:id="27"/>
+      <w:bookmarkEnd w:id="28"/>
     </w:p>
     <w:p>
       <w:r>
@@ -4248,7 +4309,7 @@
           <w:b/>
         </w:rPr>
       </w:pPr>
-      <w:bookmarkStart w:id="28" w:name="_Toc420065528"/>
+      <w:bookmarkStart w:id="29" w:name="_Toc420065528"/>
       <w:r>
         <w:rPr>
           <w:b/>
@@ -4256,20 +4317,20 @@
         <w:lastRenderedPageBreak/>
         <w:t>Engagement Types</w:t>
       </w:r>
-      <w:bookmarkEnd w:id="28"/>
+      <w:bookmarkEnd w:id="29"/>
     </w:p>
     <w:p>
       <w:pPr>
         <w:pStyle w:val="Heading3"/>
       </w:pPr>
-      <w:bookmarkStart w:id="29" w:name="_Toc420065529"/>
+      <w:bookmarkStart w:id="30" w:name="_Toc420065529"/>
       <w:r>
         <w:t xml:space="preserve">Challenge: </w:t>
       </w:r>
       <w:r>
         <w:t>physical</w:t>
       </w:r>
-      <w:bookmarkEnd w:id="29"/>
+      <w:bookmarkEnd w:id="30"/>
     </w:p>
     <w:p>
       <w:r>
@@ -4283,11 +4344,11 @@
       <w:pPr>
         <w:pStyle w:val="Heading3"/>
       </w:pPr>
-      <w:bookmarkStart w:id="30" w:name="_Toc420065530"/>
+      <w:bookmarkStart w:id="31" w:name="_Toc420065530"/>
       <w:r>
         <w:t>Fellowship: cooperation</w:t>
       </w:r>
-      <w:bookmarkEnd w:id="30"/>
+      <w:bookmarkEnd w:id="31"/>
     </w:p>
     <w:p>
       <w:r>
@@ -4301,11 +4362,11 @@
       <w:pPr>
         <w:pStyle w:val="Heading3"/>
       </w:pPr>
-      <w:bookmarkStart w:id="31" w:name="_Toc420065531"/>
+      <w:bookmarkStart w:id="32" w:name="_Toc420065531"/>
       <w:r>
         <w:t>Discovery: Exploration (Stretch)</w:t>
       </w:r>
-      <w:bookmarkEnd w:id="31"/>
+      <w:bookmarkEnd w:id="32"/>
     </w:p>
     <w:p>
       <w:r>
@@ -4319,14 +4380,14 @@
           <w:b/>
         </w:rPr>
       </w:pPr>
-      <w:bookmarkStart w:id="32" w:name="_Toc420065532"/>
+      <w:bookmarkStart w:id="33" w:name="_Toc420065532"/>
       <w:r>
         <w:rPr>
           <w:b/>
         </w:rPr>
         <w:t>Controls/interactions</w:t>
       </w:r>
-      <w:bookmarkEnd w:id="32"/>
+      <w:bookmarkEnd w:id="33"/>
     </w:p>
     <w:p>
       <w:r>
@@ -4360,7 +4421,7 @@
                     <pic:cNvPicPr/>
                   </pic:nvPicPr>
                   <pic:blipFill>
-                    <a:blip r:embed="rId8" cstate="print">
+                    <a:blip r:embed="rId9" cstate="print">
                       <a:extLst>
                         <a:ext uri="{28A0092B-C50C-407E-A947-70E740481C1C}">
                           <a14:useLocalDpi xmlns:a14="http://schemas.microsoft.com/office/drawing/2010/main" val="0"/>
@@ -4394,14 +4455,14 @@
           <w:b/>
         </w:rPr>
       </w:pPr>
-      <w:bookmarkStart w:id="33" w:name="_Toc420065533"/>
+      <w:bookmarkStart w:id="34" w:name="_Toc420065533"/>
       <w:r>
         <w:rPr>
           <w:b/>
         </w:rPr>
         <w:t>Example levels/Segments</w:t>
       </w:r>
-      <w:bookmarkEnd w:id="33"/>
+      <w:bookmarkEnd w:id="34"/>
     </w:p>
     <w:p>
       <w:r>
@@ -4426,14 +4487,14 @@
           <w:b/>
         </w:rPr>
       </w:pPr>
-      <w:bookmarkStart w:id="34" w:name="_Toc420065534"/>
+      <w:bookmarkStart w:id="35" w:name="_Toc420065534"/>
       <w:r>
         <w:rPr>
           <w:b/>
         </w:rPr>
         <w:t>Risks</w:t>
       </w:r>
-      <w:bookmarkEnd w:id="34"/>
+      <w:bookmarkEnd w:id="35"/>
     </w:p>
     <w:p>
       <w:r>
@@ -4450,13 +4511,11 @@
       <w:r>
         <w:t>The second biggest risk would be art, getting nice looking sprites for 4 different characters.</w:t>
       </w:r>
-      <w:bookmarkStart w:id="35" w:name="_GoBack"/>
-      <w:bookmarkEnd w:id="35"/>
     </w:p>
     <w:sectPr>
-      <w:headerReference w:type="default" r:id="rId9"/>
-      <w:footerReference w:type="default" r:id="rId10"/>
-      <w:headerReference w:type="first" r:id="rId11"/>
+      <w:headerReference w:type="default" r:id="rId10"/>
+      <w:footerReference w:type="default" r:id="rId11"/>
+      <w:headerReference w:type="first" r:id="rId12"/>
       <w:pgSz w:w="12240" w:h="15840"/>
       <w:pgMar w:top="1440" w:right="1440" w:bottom="1440" w:left="1440" w:header="720" w:footer="720" w:gutter="0"/>
       <w:pgNumType w:start="0"/>
@@ -4571,7 +4630,7 @@
           <w:rPr>
             <w:noProof/>
           </w:rPr>
-          <w:t>7</w:t>
+          <w:t>5</w:t>
         </w:r>
         <w:r>
           <w:rPr>
@@ -6304,7 +6363,7 @@
 </file>
 
 <file path=customXml/itemProps1.xml><?xml version="1.0" encoding="utf-8"?>
-<ds:datastoreItem xmlns:ds="http://schemas.openxmlformats.org/officeDocument/2006/customXml" ds:itemID="{43BDFA73-C0B2-43D2-B4A9-0FA5B62E4760}">
+<ds:datastoreItem xmlns:ds="http://schemas.openxmlformats.org/officeDocument/2006/customXml" ds:itemID="{5B1C6367-6041-4276-843C-1C38A2E6FD96}">
   <ds:schemaRefs>
     <ds:schemaRef ds:uri="http://schemas.openxmlformats.org/officeDocument/2006/bibliography"/>
   </ds:schemaRefs>

</xml_diff>